<commit_message>
end of week 5
</commit_message>
<xml_diff>
--- a/Assessment1/2408284_PratishaBista.docx
+++ b/Assessment1/2408284_PratishaBista.docx
@@ -517,38 +517,86 @@
           <w:tab w:val="left" w:pos="924"/>
         </w:tabs>
         <w:jc w:val="both"/>
-      </w:pPr>
-      <w:r>
+        <w:rPr>
+          <w:sz w:val="22"/>
+          <w:szCs w:val="22"/>
+        </w:rPr>
+      </w:pPr>
+      <w:r>
+        <w:rPr>
+          <w:sz w:val="22"/>
+          <w:szCs w:val="22"/>
+        </w:rPr>
         <w:t xml:space="preserve">This report aims to statistically represent the World Happiness Report by breaking it into smaller components and analyzing the dataset and its characteristics. Metrics such as GDP per capita, social support, healthy life expectancy, freedom to make life choices, generosity, perception, and dystopia + residual were all used as measures for the final score of each country in the dataset. </w:t>
       </w:r>
       <w:r>
+        <w:rPr>
+          <w:sz w:val="22"/>
+          <w:szCs w:val="22"/>
+        </w:rPr>
         <w:t xml:space="preserve">The main objective is to </w:t>
       </w:r>
       <w:r>
+        <w:rPr>
+          <w:sz w:val="22"/>
+          <w:szCs w:val="22"/>
+        </w:rPr>
         <w:t xml:space="preserve">make comparative </w:t>
       </w:r>
       <w:r>
+        <w:rPr>
+          <w:sz w:val="22"/>
+          <w:szCs w:val="22"/>
+        </w:rPr>
         <w:t>anal</w:t>
       </w:r>
       <w:r>
+        <w:rPr>
+          <w:sz w:val="22"/>
+          <w:szCs w:val="22"/>
+        </w:rPr>
         <w:t>ysis</w:t>
       </w:r>
       <w:r>
+        <w:rPr>
+          <w:sz w:val="22"/>
+          <w:szCs w:val="22"/>
+        </w:rPr>
         <w:t xml:space="preserve"> </w:t>
       </w:r>
       <w:r>
+        <w:rPr>
+          <w:sz w:val="22"/>
+          <w:szCs w:val="22"/>
+        </w:rPr>
         <w:t xml:space="preserve">of </w:t>
       </w:r>
       <w:r>
+        <w:rPr>
+          <w:sz w:val="22"/>
+          <w:szCs w:val="22"/>
+        </w:rPr>
         <w:t>the South Asian and</w:t>
       </w:r>
       <w:r>
+        <w:rPr>
+          <w:sz w:val="22"/>
+          <w:szCs w:val="22"/>
+        </w:rPr>
         <w:t xml:space="preserve"> the</w:t>
       </w:r>
       <w:r>
+        <w:rPr>
+          <w:sz w:val="22"/>
+          <w:szCs w:val="22"/>
+        </w:rPr>
         <w:t xml:space="preserve"> Middle East region. </w:t>
       </w:r>
       <w:r>
+        <w:rPr>
+          <w:sz w:val="22"/>
+          <w:szCs w:val="22"/>
+        </w:rPr>
         <w:t>I aim to explore whether any of the metrics show discrepancies in relation to the score and, ultimately, question whether other factors might better determine the overall happiness of a population.</w:t>
       </w:r>
     </w:p>
@@ -558,183 +606,67 @@
           <w:tab w:val="left" w:pos="924"/>
         </w:tabs>
         <w:jc w:val="both"/>
-      </w:pPr>
-      <w:r>
+        <w:rPr>
+          <w:sz w:val="22"/>
+          <w:szCs w:val="22"/>
+        </w:rPr>
+      </w:pPr>
+      <w:r>
+        <w:rPr>
+          <w:sz w:val="22"/>
+          <w:szCs w:val="22"/>
+        </w:rPr>
         <w:t>The data</w:t>
       </w:r>
       <w:r>
+        <w:rPr>
+          <w:sz w:val="22"/>
+          <w:szCs w:val="22"/>
+        </w:rPr>
         <w:t>set includes 143 countries and 8 key metrics.</w:t>
       </w:r>
       <w:r>
+        <w:rPr>
+          <w:sz w:val="22"/>
+          <w:szCs w:val="22"/>
+        </w:rPr>
         <w:t xml:space="preserve"> </w:t>
       </w:r>
       <w:r>
+        <w:rPr>
+          <w:sz w:val="22"/>
+          <w:szCs w:val="22"/>
+        </w:rPr>
         <w:t>The analysis focuses on two specific regions</w:t>
       </w:r>
       <w:r>
+        <w:rPr>
+          <w:sz w:val="22"/>
+          <w:szCs w:val="22"/>
+        </w:rPr>
         <w:t xml:space="preserve">: South Asia and Middle East. </w:t>
       </w:r>
       <w:r>
+        <w:rPr>
+          <w:sz w:val="22"/>
+          <w:szCs w:val="22"/>
+        </w:rPr>
         <w:t>The top and bottom-performing countries within these</w:t>
       </w:r>
       <w:r>
+        <w:rPr>
+          <w:sz w:val="22"/>
+          <w:szCs w:val="22"/>
+        </w:rPr>
         <w:t xml:space="preserve"> regions </w:t>
       </w:r>
       <w:r>
+        <w:rPr>
+          <w:sz w:val="22"/>
+          <w:szCs w:val="22"/>
+        </w:rPr>
         <w:t xml:space="preserve">will help identify the regional disparities and patterns in happiness metrics. </w:t>
       </w:r>
-    </w:p>
-    <w:p>
-      <w:pPr>
-        <w:tabs>
-          <w:tab w:val="left" w:pos="924"/>
-        </w:tabs>
-        <w:jc w:val="both"/>
-      </w:pPr>
-    </w:p>
-    <w:p>
-      <w:pPr>
-        <w:tabs>
-          <w:tab w:val="left" w:pos="924"/>
-        </w:tabs>
-        <w:jc w:val="both"/>
-      </w:pPr>
-    </w:p>
-    <w:p>
-      <w:pPr>
-        <w:tabs>
-          <w:tab w:val="left" w:pos="924"/>
-        </w:tabs>
-        <w:jc w:val="both"/>
-      </w:pPr>
-    </w:p>
-    <w:p>
-      <w:pPr>
-        <w:tabs>
-          <w:tab w:val="left" w:pos="924"/>
-        </w:tabs>
-        <w:jc w:val="both"/>
-      </w:pPr>
-    </w:p>
-    <w:p>
-      <w:pPr>
-        <w:tabs>
-          <w:tab w:val="left" w:pos="924"/>
-        </w:tabs>
-        <w:jc w:val="both"/>
-      </w:pPr>
-    </w:p>
-    <w:p>
-      <w:pPr>
-        <w:tabs>
-          <w:tab w:val="left" w:pos="924"/>
-        </w:tabs>
-        <w:jc w:val="both"/>
-      </w:pPr>
-    </w:p>
-    <w:p>
-      <w:pPr>
-        <w:tabs>
-          <w:tab w:val="left" w:pos="924"/>
-        </w:tabs>
-        <w:jc w:val="both"/>
-      </w:pPr>
-    </w:p>
-    <w:p>
-      <w:pPr>
-        <w:tabs>
-          <w:tab w:val="left" w:pos="924"/>
-        </w:tabs>
-        <w:jc w:val="both"/>
-      </w:pPr>
-    </w:p>
-    <w:p>
-      <w:pPr>
-        <w:tabs>
-          <w:tab w:val="left" w:pos="924"/>
-        </w:tabs>
-        <w:jc w:val="both"/>
-      </w:pPr>
-    </w:p>
-    <w:p>
-      <w:pPr>
-        <w:tabs>
-          <w:tab w:val="left" w:pos="924"/>
-        </w:tabs>
-        <w:jc w:val="both"/>
-      </w:pPr>
-    </w:p>
-    <w:p>
-      <w:pPr>
-        <w:tabs>
-          <w:tab w:val="left" w:pos="924"/>
-        </w:tabs>
-        <w:jc w:val="both"/>
-      </w:pPr>
-    </w:p>
-    <w:p>
-      <w:pPr>
-        <w:tabs>
-          <w:tab w:val="left" w:pos="924"/>
-        </w:tabs>
-        <w:jc w:val="both"/>
-      </w:pPr>
-    </w:p>
-    <w:p>
-      <w:pPr>
-        <w:tabs>
-          <w:tab w:val="left" w:pos="924"/>
-        </w:tabs>
-        <w:jc w:val="both"/>
-      </w:pPr>
-    </w:p>
-    <w:p>
-      <w:pPr>
-        <w:tabs>
-          <w:tab w:val="left" w:pos="924"/>
-        </w:tabs>
-        <w:jc w:val="both"/>
-      </w:pPr>
-    </w:p>
-    <w:p>
-      <w:pPr>
-        <w:tabs>
-          <w:tab w:val="left" w:pos="924"/>
-        </w:tabs>
-        <w:jc w:val="both"/>
-      </w:pPr>
-    </w:p>
-    <w:p>
-      <w:pPr>
-        <w:tabs>
-          <w:tab w:val="left" w:pos="924"/>
-        </w:tabs>
-        <w:jc w:val="both"/>
-      </w:pPr>
-    </w:p>
-    <w:p>
-      <w:pPr>
-        <w:tabs>
-          <w:tab w:val="left" w:pos="924"/>
-        </w:tabs>
-        <w:jc w:val="both"/>
-      </w:pPr>
-    </w:p>
-    <w:p>
-      <w:pPr>
-        <w:tabs>
-          <w:tab w:val="left" w:pos="924"/>
-        </w:tabs>
-        <w:jc w:val="both"/>
-      </w:pPr>
-    </w:p>
-    <w:p>
-      <w:pPr>
-        <w:tabs>
-          <w:tab w:val="left" w:pos="924"/>
-        </w:tabs>
-        <w:jc w:val="both"/>
-      </w:pPr>
     </w:p>
     <w:p>
       <w:pPr>
@@ -748,22 +680,21 @@
         </w:tabs>
         <w:spacing w:line="480" w:lineRule="auto"/>
         <w:rPr>
-          <w:sz w:val="32"/>
-          <w:szCs w:val="32"/>
-        </w:rPr>
-      </w:pPr>
-      <w:r>
-        <w:rPr>
-          <w:sz w:val="32"/>
-          <w:szCs w:val="32"/>
-        </w:rPr>
-        <w:lastRenderedPageBreak/>
+          <w:sz w:val="28"/>
+          <w:szCs w:val="28"/>
+        </w:rPr>
+      </w:pPr>
+      <w:r>
+        <w:rPr>
+          <w:sz w:val="28"/>
+          <w:szCs w:val="28"/>
+        </w:rPr>
         <w:t>Analyzing the overall Dataset</w:t>
       </w:r>
       <w:r>
         <w:rPr>
-          <w:sz w:val="32"/>
-          <w:szCs w:val="32"/>
+          <w:sz w:val="28"/>
+          <w:szCs w:val="28"/>
         </w:rPr>
         <w:t xml:space="preserve"> </w:t>
       </w:r>
@@ -915,107 +846,247 @@
           <w:tab w:val="left" w:pos="924"/>
         </w:tabs>
         <w:jc w:val="both"/>
-      </w:pPr>
-      <w:r>
+        <w:rPr>
+          <w:sz w:val="22"/>
+          <w:szCs w:val="22"/>
+        </w:rPr>
+      </w:pPr>
+      <w:r>
+        <w:rPr>
+          <w:sz w:val="22"/>
+          <w:szCs w:val="22"/>
+        </w:rPr>
         <w:t xml:space="preserve">The bar chart above </w:t>
       </w:r>
       <w:r>
+        <w:rPr>
+          <w:sz w:val="22"/>
+          <w:szCs w:val="22"/>
+        </w:rPr>
         <w:t>displays the top 10 happiest count</w:t>
       </w:r>
       <w:r>
+        <w:rPr>
+          <w:sz w:val="22"/>
+          <w:szCs w:val="22"/>
+        </w:rPr>
         <w:t xml:space="preserve">ries by score. </w:t>
       </w:r>
       <w:r>
+        <w:rPr>
+          <w:sz w:val="22"/>
+          <w:szCs w:val="22"/>
+        </w:rPr>
         <w:t xml:space="preserve">X-axis represents the </w:t>
       </w:r>
       <w:r>
+        <w:rPr>
+          <w:sz w:val="22"/>
+          <w:szCs w:val="22"/>
+        </w:rPr>
         <w:t>countries,</w:t>
       </w:r>
       <w:r>
+        <w:rPr>
+          <w:sz w:val="22"/>
+          <w:szCs w:val="22"/>
+        </w:rPr>
         <w:t xml:space="preserve"> and the happiness score is </w:t>
       </w:r>
       <w:r>
+        <w:rPr>
+          <w:sz w:val="22"/>
+          <w:szCs w:val="22"/>
+        </w:rPr>
         <w:t xml:space="preserve">represented by y-axis. </w:t>
       </w:r>
       <w:r>
+        <w:rPr>
+          <w:sz w:val="22"/>
+          <w:szCs w:val="22"/>
+        </w:rPr>
         <w:t xml:space="preserve">Each bar is plotted using distinctive </w:t>
       </w:r>
       <w:r>
+        <w:rPr>
+          <w:sz w:val="22"/>
+          <w:szCs w:val="22"/>
+        </w:rPr>
         <w:t>colors</w:t>
       </w:r>
       <w:r>
+        <w:rPr>
+          <w:sz w:val="22"/>
+          <w:szCs w:val="22"/>
+        </w:rPr>
         <w:t xml:space="preserve"> </w:t>
       </w:r>
       <w:r>
+        <w:rPr>
+          <w:sz w:val="22"/>
+          <w:szCs w:val="22"/>
+        </w:rPr>
         <w:t>to</w:t>
       </w:r>
       <w:r>
+        <w:rPr>
+          <w:sz w:val="22"/>
+          <w:szCs w:val="22"/>
+        </w:rPr>
         <w:t xml:space="preserve"> identify each one of them. </w:t>
       </w:r>
       <w:r>
+        <w:rPr>
+          <w:sz w:val="22"/>
+          <w:szCs w:val="22"/>
+        </w:rPr>
         <w:t>The Y-</w:t>
       </w:r>
       <w:r>
+        <w:rPr>
+          <w:sz w:val="22"/>
+          <w:szCs w:val="22"/>
+        </w:rPr>
         <w:t>axis range fits</w:t>
       </w:r>
       <w:r>
+        <w:rPr>
+          <w:sz w:val="22"/>
+          <w:szCs w:val="22"/>
+        </w:rPr>
         <w:t xml:space="preserve"> the minimum and maximum values of score which is (0-8). </w:t>
       </w:r>
       <w:r>
+        <w:rPr>
+          <w:sz w:val="22"/>
+          <w:szCs w:val="22"/>
+        </w:rPr>
         <w:t xml:space="preserve">We can clearly observe that Finland stands as the top country with </w:t>
       </w:r>
       <w:r>
+        <w:rPr>
+          <w:sz w:val="22"/>
+          <w:szCs w:val="22"/>
+        </w:rPr>
         <w:t xml:space="preserve">the </w:t>
       </w:r>
       <w:r>
+        <w:rPr>
+          <w:sz w:val="22"/>
+          <w:szCs w:val="22"/>
+        </w:rPr>
         <w:t xml:space="preserve">highest happiness </w:t>
       </w:r>
       <w:r>
+        <w:rPr>
+          <w:sz w:val="22"/>
+          <w:szCs w:val="22"/>
+        </w:rPr>
         <w:t>score,</w:t>
       </w:r>
       <w:r>
+        <w:rPr>
+          <w:sz w:val="22"/>
+          <w:szCs w:val="22"/>
+        </w:rPr>
         <w:t xml:space="preserve"> </w:t>
       </w:r>
       <w:r>
+        <w:rPr>
+          <w:sz w:val="22"/>
+          <w:szCs w:val="22"/>
+        </w:rPr>
         <w:t>which is about 7.741</w:t>
       </w:r>
       <w:r>
+        <w:rPr>
+          <w:sz w:val="22"/>
+          <w:szCs w:val="22"/>
+        </w:rPr>
         <w:t xml:space="preserve">, which is </w:t>
       </w:r>
       <w:r>
+        <w:rPr>
+          <w:sz w:val="22"/>
+          <w:szCs w:val="22"/>
+        </w:rPr>
         <w:t>an impressive</w:t>
       </w:r>
       <w:r>
+        <w:rPr>
+          <w:sz w:val="22"/>
+          <w:szCs w:val="22"/>
+        </w:rPr>
         <w:t xml:space="preserve"> </w:t>
       </w:r>
       <w:r>
+        <w:rPr>
+          <w:sz w:val="22"/>
+          <w:szCs w:val="22"/>
+        </w:rPr>
         <w:t>score</w:t>
       </w:r>
       <w:r>
+        <w:rPr>
+          <w:sz w:val="22"/>
+          <w:szCs w:val="22"/>
+        </w:rPr>
         <w:t xml:space="preserve"> for a top country. However, there isn’t much difference </w:t>
       </w:r>
       <w:r>
+        <w:rPr>
+          <w:sz w:val="22"/>
+          <w:szCs w:val="22"/>
+        </w:rPr>
         <w:t xml:space="preserve">between Finland and all 9 other </w:t>
       </w:r>
       <w:r>
+        <w:rPr>
+          <w:sz w:val="22"/>
+          <w:szCs w:val="22"/>
+        </w:rPr>
         <w:t>countries (</w:t>
       </w:r>
       <w:r>
+        <w:rPr>
+          <w:sz w:val="22"/>
+          <w:szCs w:val="22"/>
+        </w:rPr>
         <w:t>7.057 – 7.741)</w:t>
       </w:r>
       <w:r>
+        <w:rPr>
+          <w:sz w:val="22"/>
+          <w:szCs w:val="22"/>
+        </w:rPr>
         <w:t xml:space="preserve">, this suggests that these nations share similar characteristics that promote happiness. If we were to </w:t>
       </w:r>
       <w:r>
+        <w:rPr>
+          <w:sz w:val="22"/>
+          <w:szCs w:val="22"/>
+        </w:rPr>
         <w:t xml:space="preserve">observe the pattern, interestingly, </w:t>
       </w:r>
       <w:r>
+        <w:rPr>
+          <w:sz w:val="22"/>
+          <w:szCs w:val="22"/>
+        </w:rPr>
         <w:t xml:space="preserve">except for Israel and Australia, </w:t>
       </w:r>
       <w:r>
+        <w:rPr>
+          <w:sz w:val="22"/>
+          <w:szCs w:val="22"/>
+        </w:rPr>
         <w:t>8 other nations are from Europe</w:t>
       </w:r>
       <w:r>
+        <w:rPr>
+          <w:sz w:val="22"/>
+          <w:szCs w:val="22"/>
+        </w:rPr>
         <w:t>, suggesting a possible regional trend in happiness.</w:t>
       </w:r>
     </w:p>
@@ -1031,6 +1102,7 @@
         <w:rPr>
           <w:noProof/>
         </w:rPr>
+        <w:lastRenderedPageBreak/>
         <w:drawing>
           <wp:inline distT="0" distB="0" distL="0" distR="0" wp14:anchorId="1263999E" wp14:editId="709AB5F8">
             <wp:extent cx="2179320" cy="1310007"/>
@@ -1090,30 +1162,6 @@
     </w:p>
     <w:p>
       <w:pPr>
-        <w:tabs>
-          <w:tab w:val="left" w:pos="924"/>
-        </w:tabs>
-        <w:jc w:val="both"/>
-      </w:pPr>
-    </w:p>
-    <w:p>
-      <w:pPr>
-        <w:tabs>
-          <w:tab w:val="left" w:pos="924"/>
-        </w:tabs>
-        <w:jc w:val="both"/>
-      </w:pPr>
-    </w:p>
-    <w:p>
-      <w:pPr>
-        <w:tabs>
-          <w:tab w:val="left" w:pos="924"/>
-        </w:tabs>
-        <w:jc w:val="both"/>
-      </w:pPr>
-    </w:p>
-    <w:p>
-      <w:pPr>
         <w:pStyle w:val="ListParagraph"/>
         <w:numPr>
           <w:ilvl w:val="1"/>
@@ -1133,7 +1181,6 @@
           <w:sz w:val="28"/>
           <w:szCs w:val="28"/>
         </w:rPr>
-        <w:lastRenderedPageBreak/>
         <w:t xml:space="preserve"> </w:t>
       </w:r>
       <w:r>
@@ -1235,86 +1282,209 @@
           <w:tab w:val="left" w:pos="924"/>
         </w:tabs>
         <w:jc w:val="both"/>
-      </w:pPr>
-      <w:r>
+        <w:rPr>
+          <w:sz w:val="22"/>
+          <w:szCs w:val="22"/>
+        </w:rPr>
+      </w:pPr>
+      <w:r>
+        <w:rPr>
+          <w:sz w:val="22"/>
+          <w:szCs w:val="22"/>
+        </w:rPr>
         <w:t>F</w:t>
       </w:r>
       <w:r>
+        <w:rPr>
+          <w:sz w:val="22"/>
+          <w:szCs w:val="22"/>
+        </w:rPr>
         <w:t xml:space="preserve">rom what we can observe, Finland </w:t>
       </w:r>
       <w:r>
+        <w:rPr>
+          <w:sz w:val="22"/>
+          <w:szCs w:val="22"/>
+        </w:rPr>
         <w:t>does not even enter the top 10 in terms of the GDP per capita</w:t>
       </w:r>
       <w:r>
+        <w:rPr>
+          <w:sz w:val="22"/>
+          <w:szCs w:val="22"/>
+        </w:rPr>
         <w:t xml:space="preserve"> yet earns the highest score. Hence, GDP per capita </w:t>
       </w:r>
       <w:r>
+        <w:rPr>
+          <w:sz w:val="22"/>
+          <w:szCs w:val="22"/>
+        </w:rPr>
         <w:t xml:space="preserve">is not </w:t>
       </w:r>
       <w:r>
+        <w:rPr>
+          <w:sz w:val="22"/>
+          <w:szCs w:val="22"/>
+        </w:rPr>
         <w:t>contribut</w:t>
       </w:r>
       <w:r>
+        <w:rPr>
+          <w:sz w:val="22"/>
+          <w:szCs w:val="22"/>
+        </w:rPr>
         <w:t>ing</w:t>
       </w:r>
       <w:r>
+        <w:rPr>
+          <w:sz w:val="22"/>
+          <w:szCs w:val="22"/>
+        </w:rPr>
         <w:t xml:space="preserve"> much to its overall score, there seems to be other metrics that are highly contributing to its impressive score. </w:t>
       </w:r>
       <w:r>
+        <w:rPr>
+          <w:sz w:val="22"/>
+          <w:szCs w:val="22"/>
+        </w:rPr>
         <w:t xml:space="preserve">Again, </w:t>
       </w:r>
       <w:r>
+        <w:rPr>
+          <w:sz w:val="22"/>
+          <w:szCs w:val="22"/>
+        </w:rPr>
         <w:t xml:space="preserve">the pattern suggests that </w:t>
       </w:r>
       <w:r>
+        <w:rPr>
+          <w:sz w:val="22"/>
+          <w:szCs w:val="22"/>
+        </w:rPr>
         <w:t>5 countries out of 10 enter the top 10 countries with the hi</w:t>
       </w:r>
       <w:r>
+        <w:rPr>
+          <w:sz w:val="22"/>
+          <w:szCs w:val="22"/>
+        </w:rPr>
         <w:t xml:space="preserve">ghest GDP per capita. </w:t>
       </w:r>
       <w:r>
+        <w:rPr>
+          <w:sz w:val="22"/>
+          <w:szCs w:val="22"/>
+        </w:rPr>
         <w:t>So,</w:t>
       </w:r>
       <w:r>
+        <w:rPr>
+          <w:sz w:val="22"/>
+          <w:szCs w:val="22"/>
+        </w:rPr>
         <w:t xml:space="preserve"> the data shows, that </w:t>
       </w:r>
       <w:r>
+        <w:rPr>
+          <w:sz w:val="22"/>
+          <w:szCs w:val="22"/>
+        </w:rPr>
         <w:t xml:space="preserve">while for 5 of the top countries, GDP per capita seemed to highly contribute </w:t>
       </w:r>
       <w:r>
+        <w:rPr>
+          <w:sz w:val="22"/>
+          <w:szCs w:val="22"/>
+        </w:rPr>
         <w:t xml:space="preserve">to their score, the remaining countries’ score are affected by other metrics. </w:t>
       </w:r>
       <w:r>
+        <w:rPr>
+          <w:sz w:val="22"/>
+          <w:szCs w:val="22"/>
+        </w:rPr>
         <w:t>Finnish society is built on trust, and trust is based on openness – freedom of communication and information, as well as opportunities for citizens and civil society to get involved in improving society. High levels of trust and freedom contribute to Finnish happiness</w:t>
       </w:r>
       <w:r>
+        <w:rPr>
+          <w:sz w:val="22"/>
+          <w:szCs w:val="22"/>
+        </w:rPr>
+        <w:t xml:space="preserve"> (</w:t>
+      </w:r>
+      <w:proofErr w:type="spellStart"/>
+      <w:proofErr w:type="gramStart"/>
+      <w:r>
+        <w:rPr>
+          <w:sz w:val="22"/>
+          <w:szCs w:val="22"/>
+        </w:rPr>
+        <w:t>peter.marten</w:t>
+      </w:r>
+      <w:proofErr w:type="spellEnd"/>
+      <w:proofErr w:type="gramEnd"/>
+      <w:r>
+        <w:rPr>
+          <w:sz w:val="22"/>
+          <w:szCs w:val="22"/>
+        </w:rPr>
+        <w:t>, 2024)</w:t>
+      </w:r>
+      <w:r>
+        <w:rPr>
+          <w:sz w:val="22"/>
+          <w:szCs w:val="22"/>
+        </w:rPr>
+        <w:t>. The mean happiness score is 5.53, with a median of 5.785,</w:t>
+      </w:r>
+      <w:r>
+        <w:rPr>
+          <w:sz w:val="22"/>
+          <w:szCs w:val="22"/>
+        </w:rPr>
+        <w:t xml:space="preserve"> meaning that most countries fall in this range.</w:t>
+      </w:r>
+      <w:r>
+        <w:rPr>
+          <w:sz w:val="22"/>
+          <w:szCs w:val="22"/>
+        </w:rPr>
         <w:t xml:space="preserve"> </w:t>
       </w:r>
       <w:r>
-        <w:t>(peter.marten, 2024)</w:t>
-      </w:r>
-      <w:r>
-        <w:t>. The mean happiness score is 5.53, with a median of 5.785,</w:t>
-      </w:r>
-      <w:r>
-        <w:t xml:space="preserve"> meaning that most countries fall in this range.</w:t>
-      </w:r>
-      <w:r>
-        <w:t xml:space="preserve"> </w:t>
-      </w:r>
-      <w:r>
+        <w:rPr>
+          <w:sz w:val="22"/>
+          <w:szCs w:val="22"/>
+        </w:rPr>
         <w:t xml:space="preserve">Notably, all these top 10 countries </w:t>
       </w:r>
       <w:r>
+        <w:rPr>
+          <w:sz w:val="22"/>
+          <w:szCs w:val="22"/>
+        </w:rPr>
         <w:t xml:space="preserve">with highest scores </w:t>
       </w:r>
       <w:r>
+        <w:rPr>
+          <w:sz w:val="22"/>
+          <w:szCs w:val="22"/>
+        </w:rPr>
         <w:t xml:space="preserve">have </w:t>
       </w:r>
       <w:r>
+        <w:rPr>
+          <w:sz w:val="22"/>
+          <w:szCs w:val="22"/>
+        </w:rPr>
         <w:t>scores</w:t>
       </w:r>
       <w:r>
+        <w:rPr>
+          <w:sz w:val="22"/>
+          <w:szCs w:val="22"/>
+        </w:rPr>
         <w:t xml:space="preserve"> above the global average. </w:t>
       </w:r>
     </w:p>
@@ -1324,6 +1494,94 @@
           <w:tab w:val="left" w:pos="924"/>
         </w:tabs>
         <w:jc w:val="both"/>
+        <w:rPr>
+          <w:sz w:val="22"/>
+          <w:szCs w:val="22"/>
+        </w:rPr>
+      </w:pPr>
+    </w:p>
+    <w:p>
+      <w:pPr>
+        <w:tabs>
+          <w:tab w:val="left" w:pos="924"/>
+        </w:tabs>
+        <w:jc w:val="both"/>
+        <w:rPr>
+          <w:sz w:val="22"/>
+          <w:szCs w:val="22"/>
+        </w:rPr>
+      </w:pPr>
+    </w:p>
+    <w:p>
+      <w:pPr>
+        <w:tabs>
+          <w:tab w:val="left" w:pos="924"/>
+        </w:tabs>
+        <w:jc w:val="both"/>
+        <w:rPr>
+          <w:sz w:val="22"/>
+          <w:szCs w:val="22"/>
+        </w:rPr>
+      </w:pPr>
+    </w:p>
+    <w:p>
+      <w:pPr>
+        <w:tabs>
+          <w:tab w:val="left" w:pos="924"/>
+        </w:tabs>
+        <w:jc w:val="both"/>
+        <w:rPr>
+          <w:sz w:val="22"/>
+          <w:szCs w:val="22"/>
+        </w:rPr>
+      </w:pPr>
+    </w:p>
+    <w:p>
+      <w:pPr>
+        <w:tabs>
+          <w:tab w:val="left" w:pos="924"/>
+        </w:tabs>
+        <w:jc w:val="both"/>
+        <w:rPr>
+          <w:sz w:val="22"/>
+          <w:szCs w:val="22"/>
+        </w:rPr>
+      </w:pPr>
+    </w:p>
+    <w:p>
+      <w:pPr>
+        <w:tabs>
+          <w:tab w:val="left" w:pos="924"/>
+        </w:tabs>
+        <w:jc w:val="both"/>
+        <w:rPr>
+          <w:sz w:val="22"/>
+          <w:szCs w:val="22"/>
+        </w:rPr>
+      </w:pPr>
+    </w:p>
+    <w:p>
+      <w:pPr>
+        <w:tabs>
+          <w:tab w:val="left" w:pos="924"/>
+        </w:tabs>
+        <w:jc w:val="both"/>
+        <w:rPr>
+          <w:sz w:val="22"/>
+          <w:szCs w:val="22"/>
+        </w:rPr>
+      </w:pPr>
+    </w:p>
+    <w:p>
+      <w:pPr>
+        <w:tabs>
+          <w:tab w:val="left" w:pos="924"/>
+        </w:tabs>
+        <w:jc w:val="both"/>
+        <w:rPr>
+          <w:sz w:val="22"/>
+          <w:szCs w:val="22"/>
+        </w:rPr>
       </w:pPr>
     </w:p>
     <w:p>
@@ -1347,6 +1605,7 @@
           <w:sz w:val="28"/>
           <w:szCs w:val="28"/>
         </w:rPr>
+        <w:lastRenderedPageBreak/>
         <w:t>Top 10 unhappiest countries by score</w:t>
       </w:r>
     </w:p>
@@ -1375,9 +1634,9 @@
           <w:noProof/>
         </w:rPr>
         <w:drawing>
-          <wp:inline distT="0" distB="0" distL="0" distR="0" wp14:anchorId="2B72082C" wp14:editId="7F048B42">
-            <wp:extent cx="3345180" cy="2338436"/>
-            <wp:effectExtent l="0" t="0" r="7620" b="5080"/>
+          <wp:inline distT="0" distB="0" distL="0" distR="0" wp14:anchorId="2B72082C" wp14:editId="0A780782">
+            <wp:extent cx="3133195" cy="2190249"/>
+            <wp:effectExtent l="0" t="0" r="0" b="635"/>
             <wp:docPr id="1059884527" name="Picture 2" descr="A graph with a line&#10;&#10;Description automatically generated"/>
             <wp:cNvGraphicFramePr>
               <a:graphicFrameLocks xmlns:a="http://schemas.openxmlformats.org/drawingml/2006/main" noChangeAspect="1"/>
@@ -1404,7 +1663,7 @@
                   <pic:spPr>
                     <a:xfrm>
                       <a:off x="0" y="0"/>
-                      <a:ext cx="3355278" cy="2345495"/>
+                      <a:ext cx="3165379" cy="2212747"/>
                     </a:xfrm>
                     <a:prstGeom prst="rect">
                       <a:avLst/>
@@ -1440,88 +1699,199 @@
     <w:p>
       <w:pPr>
         <w:jc w:val="both"/>
-      </w:pPr>
-      <w:r>
-        <w:lastRenderedPageBreak/>
+        <w:rPr>
+          <w:sz w:val="22"/>
+          <w:szCs w:val="22"/>
+        </w:rPr>
+      </w:pPr>
+      <w:r>
+        <w:rPr>
+          <w:sz w:val="22"/>
+          <w:szCs w:val="22"/>
+        </w:rPr>
         <w:t xml:space="preserve">Afghanistan </w:t>
       </w:r>
       <w:r>
+        <w:rPr>
+          <w:sz w:val="22"/>
+          <w:szCs w:val="22"/>
+        </w:rPr>
         <w:t xml:space="preserve">with the lowest score </w:t>
       </w:r>
       <w:r>
+        <w:rPr>
+          <w:sz w:val="22"/>
+          <w:szCs w:val="22"/>
+        </w:rPr>
         <w:t xml:space="preserve">of 1.721 </w:t>
       </w:r>
       <w:r>
+        <w:rPr>
+          <w:sz w:val="22"/>
+          <w:szCs w:val="22"/>
+        </w:rPr>
         <w:t xml:space="preserve">serves as an extreme outlier. </w:t>
       </w:r>
       <w:r>
+        <w:rPr>
+          <w:sz w:val="22"/>
+          <w:szCs w:val="22"/>
+        </w:rPr>
         <w:t xml:space="preserve">It has a </w:t>
       </w:r>
       <w:r>
+        <w:rPr>
+          <w:sz w:val="22"/>
+          <w:szCs w:val="22"/>
+        </w:rPr>
         <w:t>notable gradual decline</w:t>
       </w:r>
       <w:r>
+        <w:rPr>
+          <w:sz w:val="22"/>
+          <w:szCs w:val="22"/>
+        </w:rPr>
         <w:t xml:space="preserve"> in the happiness score</w:t>
       </w:r>
       <w:r>
+        <w:rPr>
+          <w:sz w:val="22"/>
+          <w:szCs w:val="22"/>
+        </w:rPr>
         <w:t xml:space="preserve">. The score </w:t>
       </w:r>
       <w:r>
+        <w:rPr>
+          <w:sz w:val="22"/>
+          <w:szCs w:val="22"/>
+        </w:rPr>
         <w:t xml:space="preserve">from Lesotho (3.186) to </w:t>
       </w:r>
       <w:r>
+        <w:rPr>
+          <w:sz w:val="22"/>
+          <w:szCs w:val="22"/>
+        </w:rPr>
         <w:t>Eswatini (</w:t>
       </w:r>
       <w:r>
+        <w:rPr>
+          <w:sz w:val="22"/>
+          <w:szCs w:val="22"/>
+        </w:rPr>
         <w:t>3.502)</w:t>
       </w:r>
       <w:r>
+        <w:rPr>
+          <w:sz w:val="22"/>
+          <w:szCs w:val="22"/>
+        </w:rPr>
         <w:t xml:space="preserve"> show a gradual increase. </w:t>
       </w:r>
       <w:r>
+        <w:rPr>
+          <w:sz w:val="22"/>
+          <w:szCs w:val="22"/>
+        </w:rPr>
         <w:t xml:space="preserve">The gap between Afghanistan and Lebanon suggests </w:t>
       </w:r>
       <w:r>
+        <w:rPr>
+          <w:sz w:val="22"/>
+          <w:szCs w:val="22"/>
+        </w:rPr>
         <w:t>that</w:t>
       </w:r>
       <w:r>
+        <w:rPr>
+          <w:sz w:val="22"/>
+          <w:szCs w:val="22"/>
+        </w:rPr>
         <w:t xml:space="preserve"> </w:t>
       </w:r>
       <w:r>
+        <w:rPr>
+          <w:sz w:val="22"/>
+          <w:szCs w:val="22"/>
+        </w:rPr>
         <w:t>its overall score is slightly higher</w:t>
       </w:r>
       <w:r>
+        <w:rPr>
+          <w:sz w:val="22"/>
+          <w:szCs w:val="22"/>
+        </w:rPr>
         <w:t xml:space="preserve">, from we can predict that it may have relatively better social support or infrastructure </w:t>
       </w:r>
       <w:r>
+        <w:rPr>
+          <w:sz w:val="22"/>
+          <w:szCs w:val="22"/>
+        </w:rPr>
         <w:t xml:space="preserve">than Afghanistan. </w:t>
       </w:r>
       <w:r>
+        <w:rPr>
+          <w:sz w:val="22"/>
+          <w:szCs w:val="22"/>
+        </w:rPr>
         <w:t xml:space="preserve">The report </w:t>
       </w:r>
       <w:r>
+        <w:rPr>
+          <w:sz w:val="22"/>
+          <w:szCs w:val="22"/>
+        </w:rPr>
         <w:t>(</w:t>
       </w:r>
       <w:r>
         <w:rPr>
           <w:i/>
           <w:iCs/>
-        </w:rPr>
-        <w:t>Afghanistan Is the World’s Unhappiest Country; a Look at the Top Ten Countries with Most Unhappiest People</w:t>
-      </w:r>
-      <w:r>
-        <w:t>, 2022)</w:t>
-      </w:r>
-      <w:r>
-        <w:t xml:space="preserve"> </w:t>
-      </w:r>
-      <w:r>
-        <w:t xml:space="preserve">suggests that </w:t>
-      </w:r>
-      <w:r>
-        <w:t>Afghanistan ranked first among the list of unhappiest countries in terms of physical pain, mental stress, mental disorders triggered by poverty and unemployment, anxiety, and anger.</w:t>
-      </w:r>
-      <w:r>
+          <w:sz w:val="22"/>
+          <w:szCs w:val="22"/>
+        </w:rPr>
+        <w:t xml:space="preserve">Afghanistan Is the World’s Unhappiest Country; a Look at the Top Ten Countries with </w:t>
+      </w:r>
+      <w:proofErr w:type="gramStart"/>
+      <w:r>
+        <w:rPr>
+          <w:i/>
+          <w:iCs/>
+          <w:sz w:val="22"/>
+          <w:szCs w:val="22"/>
+        </w:rPr>
+        <w:t>Most Unhappiest</w:t>
+      </w:r>
+      <w:proofErr w:type="gramEnd"/>
+      <w:r>
+        <w:rPr>
+          <w:i/>
+          <w:iCs/>
+          <w:sz w:val="22"/>
+          <w:szCs w:val="22"/>
+        </w:rPr>
+        <w:t xml:space="preserve"> People</w:t>
+      </w:r>
+      <w:r>
+        <w:rPr>
+          <w:sz w:val="22"/>
+          <w:szCs w:val="22"/>
+        </w:rPr>
+        <w:t xml:space="preserve">, 2022) </w:t>
+      </w:r>
+      <w:r>
+        <w:rPr>
+          <w:sz w:val="22"/>
+          <w:szCs w:val="22"/>
+        </w:rPr>
+        <w:t>suggests that Afghanistan ranked first among the list of unhappiest countries in terms of physical pain, mental stress, mental disorders triggered by poverty and unemployment, anxiety, and anger.</w:t>
+      </w:r>
+      <w:r>
+        <w:rPr>
+          <w:sz w:val="22"/>
+          <w:szCs w:val="22"/>
+        </w:rPr>
         <w:t xml:space="preserve"> </w:t>
       </w:r>
     </w:p>
@@ -1539,14 +1909,14 @@
         </w:numPr>
         <w:jc w:val="both"/>
         <w:rPr>
-          <w:sz w:val="32"/>
-          <w:szCs w:val="32"/>
-        </w:rPr>
-      </w:pPr>
-      <w:r>
-        <w:rPr>
-          <w:sz w:val="32"/>
-          <w:szCs w:val="32"/>
+          <w:sz w:val="28"/>
+          <w:szCs w:val="28"/>
+        </w:rPr>
+      </w:pPr>
+      <w:r>
+        <w:rPr>
+          <w:sz w:val="28"/>
+          <w:szCs w:val="28"/>
         </w:rPr>
         <w:t>Exploring South Asia and Middle East Perspectives.</w:t>
       </w:r>
@@ -1668,63 +2038,96 @@
     <w:p>
       <w:pPr>
         <w:jc w:val="both"/>
-      </w:pPr>
-      <w:r>
+        <w:rPr>
+          <w:sz w:val="22"/>
+          <w:szCs w:val="22"/>
+        </w:rPr>
+      </w:pPr>
+      <w:r>
+        <w:rPr>
+          <w:sz w:val="22"/>
+          <w:szCs w:val="22"/>
+        </w:rPr>
         <w:t xml:space="preserve">Nepal stands out with a high happiness score despite potentially lower economic and social support metrics. The strong cultural or psychological factors may have influenced </w:t>
       </w:r>
       <w:r>
+        <w:rPr>
+          <w:sz w:val="22"/>
+          <w:szCs w:val="22"/>
+        </w:rPr>
         <w:t>overall</w:t>
       </w:r>
       <w:r>
+        <w:rPr>
+          <w:sz w:val="22"/>
+          <w:szCs w:val="22"/>
+        </w:rPr>
         <w:t xml:space="preserve"> happiness. Afghanistan being the </w:t>
       </w:r>
       <w:r>
+        <w:rPr>
+          <w:sz w:val="22"/>
+          <w:szCs w:val="22"/>
+        </w:rPr>
         <w:t>unhappiest</w:t>
       </w:r>
       <w:r>
-        <w:t xml:space="preserve"> country in the world has the lowest scores in both happiness and composite metrics in South Asia and still securing top 5 in South Asia is quite tricky. In the dataset, it is an extreme outlier. This will be justified by the </w:t>
-      </w:r>
-      <w:r>
+        <w:rPr>
+          <w:sz w:val="22"/>
+          <w:szCs w:val="22"/>
+        </w:rPr>
+        <w:t xml:space="preserve"> country in the world has the lowest scores in both happiness and composite metrics in South </w:t>
+      </w:r>
+      <w:r>
+        <w:rPr>
+          <w:sz w:val="22"/>
+          <w:szCs w:val="22"/>
+        </w:rPr>
+        <w:lastRenderedPageBreak/>
+        <w:t xml:space="preserve">Asia and still securing top 5 in South Asia is quite tricky. In the dataset, it is an extreme outlier. This will be justified by the </w:t>
+      </w:r>
+      <w:r>
+        <w:rPr>
+          <w:sz w:val="22"/>
+          <w:szCs w:val="22"/>
+        </w:rPr>
         <w:t>evidence</w:t>
       </w:r>
       <w:r>
+        <w:rPr>
+          <w:sz w:val="22"/>
+          <w:szCs w:val="22"/>
+        </w:rPr>
         <w:t xml:space="preserve"> and reasoning in the upcoming interpretation. Overall, Afghanistan faces </w:t>
       </w:r>
       <w:r>
+        <w:rPr>
+          <w:sz w:val="22"/>
+          <w:szCs w:val="22"/>
+        </w:rPr>
         <w:t>a significant challenge</w:t>
       </w:r>
       <w:r>
+        <w:rPr>
+          <w:sz w:val="22"/>
+          <w:szCs w:val="22"/>
+        </w:rPr>
         <w:t xml:space="preserve"> in improving overall well-being and economic conditions. </w:t>
       </w:r>
       <w:r>
-        <w:t>The composite scores, which incorporate GDP per Capita, Social Support, and Healthy Life Expectancy, are generally lower than the happiness scores for all countries suggesting that the happiness scores are influenced by factors beyond just economic and social indicators.</w:t>
-      </w:r>
-      <w:r>
-        <w:t xml:space="preserve"> </w:t>
-      </w:r>
-      <w:r>
+        <w:rPr>
+          <w:sz w:val="22"/>
+          <w:szCs w:val="22"/>
+        </w:rPr>
+        <w:t xml:space="preserve">The composite scores, which incorporate GDP per Capita, Social Support, and Healthy Life Expectancy, are generally lower than the happiness scores for all countries suggesting that the happiness scores are influenced by factors beyond just economic and social indicators. </w:t>
+      </w:r>
+      <w:r>
+        <w:rPr>
+          <w:sz w:val="22"/>
+          <w:szCs w:val="22"/>
+        </w:rPr>
         <w:t>The disparity between happiness scores and composite scores across these countries suggests that subjective well-being may not always align with objective economic and social indicators.</w:t>
       </w:r>
-    </w:p>
-    <w:p>
-      <w:pPr>
-        <w:jc w:val="both"/>
-      </w:pPr>
-    </w:p>
-    <w:p>
-      <w:pPr>
-        <w:jc w:val="both"/>
-      </w:pPr>
-    </w:p>
-    <w:p>
-      <w:pPr>
-        <w:jc w:val="both"/>
-      </w:pPr>
-    </w:p>
-    <w:p>
-      <w:pPr>
-        <w:jc w:val="both"/>
-      </w:pPr>
     </w:p>
     <w:p>
       <w:pPr>
@@ -1828,49 +2231,176 @@
     <w:p>
       <w:pPr>
         <w:jc w:val="both"/>
-      </w:pPr>
-      <w:r>
-        <w:t>The scatter plot shows the relationship between the Log GDP per capita</w:t>
-      </w:r>
-      <w:r>
+        <w:rPr>
+          <w:sz w:val="22"/>
+          <w:szCs w:val="22"/>
+        </w:rPr>
+      </w:pPr>
+      <w:r>
+        <w:rPr>
+          <w:sz w:val="22"/>
+          <w:szCs w:val="22"/>
+        </w:rPr>
+        <w:t xml:space="preserve">The scatter plot shows the relationship between the Log </w:t>
+      </w:r>
+      <w:proofErr w:type="gramStart"/>
+      <w:r>
+        <w:rPr>
+          <w:sz w:val="22"/>
+          <w:szCs w:val="22"/>
+        </w:rPr>
+        <w:t>GDP</w:t>
+      </w:r>
+      <w:proofErr w:type="gramEnd"/>
+      <w:r>
+        <w:rPr>
+          <w:sz w:val="22"/>
+          <w:szCs w:val="22"/>
+        </w:rPr>
+        <w:t xml:space="preserve"> per capita</w:t>
+      </w:r>
+      <w:r>
+        <w:rPr>
+          <w:sz w:val="22"/>
+          <w:szCs w:val="22"/>
+        </w:rPr>
         <w:t>(x-axis) and the Score(y-axis) for South Asian Countries.</w:t>
       </w:r>
       <w:r>
+        <w:rPr>
+          <w:sz w:val="22"/>
+          <w:szCs w:val="22"/>
+        </w:rPr>
         <w:t xml:space="preserve"> Afghanistan is marked as an outlier with a red dot</w:t>
       </w:r>
       <w:r>
+        <w:rPr>
+          <w:sz w:val="22"/>
+          <w:szCs w:val="22"/>
+        </w:rPr>
         <w:t xml:space="preserve"> while other countries are represented with teal dots. </w:t>
       </w:r>
       <w:r>
-        <w:t xml:space="preserve">These countries have higher scores(ranging from about </w:t>
-      </w:r>
-      <w:r>
+        <w:rPr>
+          <w:sz w:val="22"/>
+          <w:szCs w:val="22"/>
+        </w:rPr>
+        <w:t xml:space="preserve">These countries have higher </w:t>
+      </w:r>
+      <w:proofErr w:type="gramStart"/>
+      <w:r>
+        <w:rPr>
+          <w:sz w:val="22"/>
+          <w:szCs w:val="22"/>
+        </w:rPr>
+        <w:t>scores(</w:t>
+      </w:r>
+      <w:proofErr w:type="gramEnd"/>
+      <w:r>
+        <w:rPr>
+          <w:sz w:val="22"/>
+          <w:szCs w:val="22"/>
+        </w:rPr>
+        <w:t xml:space="preserve">ranging from about </w:t>
+      </w:r>
+      <w:r>
+        <w:rPr>
+          <w:sz w:val="22"/>
+          <w:szCs w:val="22"/>
+        </w:rPr>
         <w:t xml:space="preserve">3.5 to 5.5) and Log GDP per capita values(ranging from about 0.9 to 1.2). </w:t>
       </w:r>
       <w:r>
+        <w:rPr>
+          <w:sz w:val="22"/>
+          <w:szCs w:val="22"/>
+        </w:rPr>
         <w:t>The plot visually confirms that Afghanistan is indeed an outlier.</w:t>
       </w:r>
       <w:r>
+        <w:rPr>
+          <w:sz w:val="22"/>
+          <w:szCs w:val="22"/>
+        </w:rPr>
         <w:t xml:space="preserve"> Given that other South Asian countries are not represented, </w:t>
       </w:r>
       <w:r>
+        <w:rPr>
+          <w:sz w:val="22"/>
+          <w:szCs w:val="22"/>
+        </w:rPr>
         <w:t>make Afghanistan appear as one of the “top 5” by default due to data limitations.</w:t>
       </w:r>
       <w:r>
+        <w:rPr>
+          <w:sz w:val="22"/>
+          <w:szCs w:val="22"/>
+        </w:rPr>
         <w:t xml:space="preserve"> Furthermore, the lack of</w:t>
       </w:r>
       <w:r>
+        <w:rPr>
+          <w:sz w:val="22"/>
+          <w:szCs w:val="22"/>
+        </w:rPr>
         <w:t xml:space="preserve"> comprehensive dataset might skew the comparison. </w:t>
       </w:r>
       <w:r>
+        <w:rPr>
+          <w:sz w:val="22"/>
+          <w:szCs w:val="22"/>
+        </w:rPr>
         <w:t xml:space="preserve">This </w:t>
       </w:r>
       <w:r>
+        <w:rPr>
+          <w:sz w:val="22"/>
+          <w:szCs w:val="22"/>
+        </w:rPr>
         <w:t>makes</w:t>
       </w:r>
       <w:r>
+        <w:rPr>
+          <w:sz w:val="22"/>
+          <w:szCs w:val="22"/>
+        </w:rPr>
         <w:t xml:space="preserve"> sense considering Afghanistan’s status as the unhappiest country in the world.</w:t>
       </w:r>
+    </w:p>
+    <w:p>
+      <w:pPr>
+        <w:jc w:val="both"/>
+      </w:pPr>
+    </w:p>
+    <w:p>
+      <w:pPr>
+        <w:jc w:val="both"/>
+      </w:pPr>
+    </w:p>
+    <w:p>
+      <w:pPr>
+        <w:jc w:val="both"/>
+      </w:pPr>
+    </w:p>
+    <w:p>
+      <w:pPr>
+        <w:jc w:val="both"/>
+      </w:pPr>
+    </w:p>
+    <w:p>
+      <w:pPr>
+        <w:jc w:val="both"/>
+      </w:pPr>
+    </w:p>
+    <w:p>
+      <w:pPr>
+        <w:jc w:val="both"/>
+      </w:pPr>
+    </w:p>
+    <w:p>
+      <w:pPr>
+        <w:jc w:val="both"/>
+      </w:pPr>
     </w:p>
     <w:p>
       <w:pPr>
@@ -1895,6 +2425,7 @@
           <w:sz w:val="28"/>
           <w:szCs w:val="28"/>
         </w:rPr>
+        <w:lastRenderedPageBreak/>
         <w:t xml:space="preserve"> Top and Bottom 3 Countries</w:t>
       </w:r>
       <w:r>
@@ -2021,64 +2552,136 @@
     <w:p>
       <w:pPr>
         <w:jc w:val="both"/>
-      </w:pPr>
-      <w:r>
-        <w:lastRenderedPageBreak/>
+        <w:rPr>
+          <w:sz w:val="22"/>
+          <w:szCs w:val="22"/>
+        </w:rPr>
+      </w:pPr>
+      <w:r>
+        <w:rPr>
+          <w:sz w:val="22"/>
+          <w:szCs w:val="22"/>
+        </w:rPr>
         <w:t>Israel leads with the highest score</w:t>
       </w:r>
       <w:r>
+        <w:rPr>
+          <w:sz w:val="22"/>
+          <w:szCs w:val="22"/>
+        </w:rPr>
         <w:t xml:space="preserve"> of approximately 7.5. </w:t>
       </w:r>
       <w:r>
+        <w:rPr>
+          <w:sz w:val="22"/>
+          <w:szCs w:val="22"/>
+        </w:rPr>
         <w:t xml:space="preserve">Kuwait follows </w:t>
       </w:r>
       <w:r>
+        <w:rPr>
+          <w:sz w:val="22"/>
+          <w:szCs w:val="22"/>
+        </w:rPr>
         <w:t>closely (</w:t>
       </w:r>
       <w:r>
+        <w:rPr>
+          <w:sz w:val="22"/>
+          <w:szCs w:val="22"/>
+        </w:rPr>
         <w:t xml:space="preserve">approximately </w:t>
       </w:r>
       <w:r>
+        <w:rPr>
+          <w:sz w:val="22"/>
+          <w:szCs w:val="22"/>
+        </w:rPr>
         <w:t>7.0</w:t>
       </w:r>
       <w:r>
+        <w:rPr>
+          <w:sz w:val="22"/>
+          <w:szCs w:val="22"/>
+        </w:rPr>
         <w:t>),</w:t>
       </w:r>
       <w:r>
+        <w:rPr>
+          <w:sz w:val="22"/>
+          <w:szCs w:val="22"/>
+        </w:rPr>
         <w:t xml:space="preserve"> </w:t>
       </w:r>
       <w:r>
+        <w:rPr>
+          <w:sz w:val="22"/>
+          <w:szCs w:val="22"/>
+        </w:rPr>
         <w:t xml:space="preserve">and UAE ranks third. </w:t>
       </w:r>
       <w:r>
+        <w:rPr>
+          <w:sz w:val="22"/>
+          <w:szCs w:val="22"/>
+        </w:rPr>
         <w:t xml:space="preserve">High scores in Israel, Kuwait, and the UAE are closely tied to their economic wealth and social support systems. </w:t>
       </w:r>
       <w:r>
+        <w:rPr>
+          <w:sz w:val="22"/>
+          <w:szCs w:val="22"/>
+        </w:rPr>
         <w:t xml:space="preserve">In contrast, </w:t>
       </w:r>
       <w:r>
+        <w:rPr>
+          <w:sz w:val="22"/>
+          <w:szCs w:val="22"/>
+        </w:rPr>
         <w:t>South Asia’s happiest country Nepal</w:t>
       </w:r>
       <w:r>
+        <w:rPr>
+          <w:sz w:val="22"/>
+          <w:szCs w:val="22"/>
+        </w:rPr>
         <w:t xml:space="preserve">’s </w:t>
       </w:r>
       <w:r>
+        <w:rPr>
+          <w:sz w:val="22"/>
+          <w:szCs w:val="22"/>
+        </w:rPr>
         <w:t>score (</w:t>
       </w:r>
       <w:r>
+        <w:rPr>
+          <w:sz w:val="22"/>
+          <w:szCs w:val="22"/>
+        </w:rPr>
         <w:t xml:space="preserve">5.158) is significantly higher than the scores of Jordan, Yemen and </w:t>
       </w:r>
       <w:r>
+        <w:rPr>
+          <w:sz w:val="22"/>
+          <w:szCs w:val="22"/>
+        </w:rPr>
         <w:t>Lebanon.</w:t>
       </w:r>
       <w:r>
+        <w:rPr>
+          <w:sz w:val="22"/>
+          <w:szCs w:val="22"/>
+        </w:rPr>
         <w:t xml:space="preserve"> This suggests better overall well-being and satisfaction among Nepal’s residents compared to these bottom 3 middle eastern countries. </w:t>
       </w:r>
       <w:r>
-        <w:t xml:space="preserve">Despite having a significantly lower GDP per capita, Nepal's happiness score remains relatively high compared to </w:t>
-      </w:r>
-      <w:r>
-        <w:t xml:space="preserve">these bottom 3 countries. </w:t>
+        <w:rPr>
+          <w:sz w:val="22"/>
+          <w:szCs w:val="22"/>
+        </w:rPr>
+        <w:t xml:space="preserve">Despite having a significantly lower GDP per capita, Nepal's happiness score remains relatively high compared to these bottom 3 countries. </w:t>
       </w:r>
     </w:p>
     <w:p>
@@ -2147,6 +2750,11 @@
         <w:t>: Top 3 countries with largest negative GDP-score Gaps</w:t>
       </w:r>
     </w:p>
+    <w:p/>
+    <w:p/>
+    <w:p/>
+    <w:p/>
+    <w:p/>
     <w:p>
       <w:pPr>
         <w:jc w:val="both"/>
@@ -2170,6 +2778,7 @@
           <w:sz w:val="28"/>
           <w:szCs w:val="28"/>
         </w:rPr>
+        <w:lastRenderedPageBreak/>
         <w:t>Mean and Standard Deviation of Score: South Asia vs. Middle East</w:t>
       </w:r>
     </w:p>
@@ -2408,64 +3017,81 @@
     <w:p>
       <w:pPr>
         <w:jc w:val="both"/>
-      </w:pPr>
-      <w:r>
+        <w:rPr>
+          <w:sz w:val="22"/>
+          <w:szCs w:val="22"/>
+        </w:rPr>
+      </w:pPr>
+      <w:r>
+        <w:rPr>
+          <w:sz w:val="22"/>
+          <w:szCs w:val="22"/>
+        </w:rPr>
         <w:t>Excluding Afghanistan, an outlier, raises the mean happiness score of South Asian countries from 3.90 to 4.44 and reduces the standard deviation from 1.32 to 0.58</w:t>
       </w:r>
       <w:r>
+        <w:rPr>
+          <w:sz w:val="22"/>
+          <w:szCs w:val="22"/>
+        </w:rPr>
         <w:t xml:space="preserve">. </w:t>
       </w:r>
       <w:r>
+        <w:rPr>
+          <w:sz w:val="22"/>
+          <w:szCs w:val="22"/>
+        </w:rPr>
         <w:t>These South Asian countries likely share more similar socio-economic conditions and cultural factors</w:t>
       </w:r>
       <w:r>
+        <w:rPr>
+          <w:sz w:val="22"/>
+          <w:szCs w:val="22"/>
+        </w:rPr>
         <w:t xml:space="preserve">, which is resulting in lower variability. </w:t>
       </w:r>
       <w:r>
-        <w:t xml:space="preserve">Afghanistan’s inclusion increases variability and pulls the average down, </w:t>
-      </w:r>
-      <w:r>
-        <w:t xml:space="preserve">which greatly </w:t>
-      </w:r>
-      <w:r>
-        <w:t>impact</w:t>
-      </w:r>
-      <w:r>
-        <w:t>s</w:t>
-      </w:r>
-      <w:r>
-        <w:t xml:space="preserve"> a fair comparison.</w:t>
-      </w:r>
-      <w:r>
+        <w:rPr>
+          <w:sz w:val="22"/>
+          <w:szCs w:val="22"/>
+        </w:rPr>
+        <w:t>Afghanistan’s inclusion increases variability and pulls the average down, which greatly impacts a fair comparison.</w:t>
+      </w:r>
+      <w:r>
+        <w:rPr>
+          <w:sz w:val="22"/>
+          <w:szCs w:val="22"/>
+        </w:rPr>
         <w:t xml:space="preserve"> </w:t>
       </w:r>
       <w:r>
+        <w:rPr>
+          <w:sz w:val="22"/>
+          <w:szCs w:val="22"/>
+        </w:rPr>
         <w:t>Factors like prolonged conflict, poor infrastructure, and lack of social support make Afghanistan an outlier, and its exclusion provides a clearer representation of the rest of South Asia.</w:t>
       </w:r>
       <w:r>
-        <w:t xml:space="preserve"> </w:t>
-      </w:r>
-      <w:r>
-        <w:t xml:space="preserve">Regardless of Afghanistan's inclusion, the Middle East region has the </w:t>
-      </w:r>
-      <w:r>
-        <w:lastRenderedPageBreak/>
-        <w:t>highest mean and standard deviation</w:t>
-      </w:r>
-      <w:r>
-        <w:t xml:space="preserve">. </w:t>
-      </w:r>
-      <w:r>
+        <w:rPr>
+          <w:sz w:val="22"/>
+          <w:szCs w:val="22"/>
+        </w:rPr>
+        <w:t xml:space="preserve"> Regardless of Afghanistan's inclusion, the Middle East region has the highest mean and standard deviation. </w:t>
+      </w:r>
+      <w:r>
+        <w:rPr>
+          <w:sz w:val="22"/>
+          <w:szCs w:val="22"/>
+        </w:rPr>
         <w:t>Diverse economic condition</w:t>
       </w:r>
       <w:r>
+        <w:rPr>
+          <w:sz w:val="22"/>
+          <w:szCs w:val="22"/>
+        </w:rPr>
         <w:t>s, cultural or regional differences might be the reason for their higher variability.</w:t>
       </w:r>
-    </w:p>
-    <w:p>
-      <w:pPr>
-        <w:jc w:val="both"/>
-      </w:pPr>
     </w:p>
     <w:p>
       <w:pPr>
@@ -2734,62 +3360,135 @@
     <w:p>
       <w:pPr>
         <w:jc w:val="both"/>
-      </w:pPr>
-      <w:r>
+        <w:rPr>
+          <w:sz w:val="22"/>
+          <w:szCs w:val="22"/>
+        </w:rPr>
+      </w:pPr>
+      <w:r>
+        <w:rPr>
+          <w:sz w:val="22"/>
+          <w:szCs w:val="22"/>
+        </w:rPr>
         <w:t xml:space="preserve">There is a high disparity </w:t>
       </w:r>
       <w:r>
+        <w:rPr>
+          <w:sz w:val="22"/>
+          <w:szCs w:val="22"/>
+        </w:rPr>
         <w:t xml:space="preserve">in </w:t>
       </w:r>
       <w:r>
+        <w:rPr>
+          <w:sz w:val="22"/>
+          <w:szCs w:val="22"/>
+        </w:rPr>
         <w:t>social</w:t>
       </w:r>
       <w:r>
+        <w:rPr>
+          <w:sz w:val="22"/>
+          <w:szCs w:val="22"/>
+        </w:rPr>
         <w:t xml:space="preserve"> support between South Asia and Middle </w:t>
       </w:r>
       <w:r>
+        <w:rPr>
+          <w:sz w:val="22"/>
+          <w:szCs w:val="22"/>
+        </w:rPr>
         <w:t>East (</w:t>
       </w:r>
       <w:r>
+        <w:rPr>
+          <w:sz w:val="22"/>
+          <w:szCs w:val="22"/>
+        </w:rPr>
         <w:t>0.53)</w:t>
       </w:r>
       <w:r>
+        <w:rPr>
+          <w:sz w:val="22"/>
+          <w:szCs w:val="22"/>
+        </w:rPr>
         <w:t xml:space="preserve">, according to the chart it seems that the countries in middle </w:t>
       </w:r>
       <w:r>
+        <w:rPr>
+          <w:sz w:val="22"/>
+          <w:szCs w:val="22"/>
+        </w:rPr>
         <w:t xml:space="preserve">east have high social support of </w:t>
       </w:r>
       <w:r>
+        <w:rPr>
+          <w:sz w:val="22"/>
+          <w:szCs w:val="22"/>
+        </w:rPr>
         <w:t xml:space="preserve">1.15 whereas that in south </w:t>
       </w:r>
       <w:r>
+        <w:rPr>
+          <w:sz w:val="22"/>
+          <w:szCs w:val="22"/>
+        </w:rPr>
         <w:t>Asia</w:t>
       </w:r>
       <w:r>
+        <w:rPr>
+          <w:sz w:val="22"/>
+          <w:szCs w:val="22"/>
+        </w:rPr>
         <w:t xml:space="preserve"> is </w:t>
       </w:r>
       <w:r>
+        <w:rPr>
+          <w:sz w:val="22"/>
+          <w:szCs w:val="22"/>
+        </w:rPr>
         <w:t>0.62.</w:t>
       </w:r>
       <w:r>
+        <w:rPr>
+          <w:sz w:val="22"/>
+          <w:szCs w:val="22"/>
+        </w:rPr>
         <w:t xml:space="preserve"> </w:t>
       </w:r>
       <w:r>
-        <w:t>GDP per capita follows with a disparity of 0.42</w:t>
-      </w:r>
-      <w:r>
-        <w:t xml:space="preserve">, </w:t>
-      </w:r>
-      <w:r>
+        <w:rPr>
+          <w:sz w:val="22"/>
+          <w:szCs w:val="22"/>
+        </w:rPr>
+        <w:t xml:space="preserve">GDP per capita follows with a disparity of 0.42, </w:t>
+      </w:r>
+      <w:r>
+        <w:rPr>
+          <w:sz w:val="22"/>
+          <w:szCs w:val="22"/>
+        </w:rPr>
         <w:t xml:space="preserve">suggesting higher income and prosperity levels in middle east. </w:t>
       </w:r>
       <w:r>
+        <w:rPr>
+          <w:sz w:val="22"/>
+          <w:szCs w:val="22"/>
+        </w:rPr>
         <w:t>Healthy life expectancy shows the smallest disparity</w:t>
       </w:r>
       <w:r>
+        <w:rPr>
+          <w:sz w:val="22"/>
+          <w:szCs w:val="22"/>
+        </w:rPr>
         <w:t xml:space="preserve"> which could mean both regions maintain relatively similar standards</w:t>
       </w:r>
       <w:r>
+        <w:rPr>
+          <w:sz w:val="22"/>
+          <w:szCs w:val="22"/>
+        </w:rPr>
         <w:t xml:space="preserve"> in health and longevity. </w:t>
       </w:r>
     </w:p>
@@ -2806,97 +3505,181 @@
           <w:numId w:val="35"/>
         </w:numPr>
         <w:rPr>
-          <w:sz w:val="32"/>
-          <w:szCs w:val="32"/>
-        </w:rPr>
-      </w:pPr>
-      <w:r>
-        <w:rPr>
-          <w:sz w:val="32"/>
-          <w:szCs w:val="32"/>
-        </w:rPr>
+          <w:sz w:val="28"/>
+          <w:szCs w:val="28"/>
+        </w:rPr>
+      </w:pPr>
+      <w:r>
+        <w:rPr>
+          <w:sz w:val="28"/>
+          <w:szCs w:val="28"/>
+        </w:rPr>
+        <w:lastRenderedPageBreak/>
         <w:t>Conclusion</w:t>
       </w:r>
     </w:p>
     <w:p>
-      <w:r>
+      <w:pPr>
+        <w:jc w:val="both"/>
+        <w:rPr>
+          <w:sz w:val="22"/>
+          <w:szCs w:val="22"/>
+        </w:rPr>
+      </w:pPr>
+      <w:r>
+        <w:rPr>
+          <w:sz w:val="22"/>
+          <w:szCs w:val="22"/>
+        </w:rPr>
         <w:t>W</w:t>
       </w:r>
       <w:r>
+        <w:rPr>
+          <w:sz w:val="22"/>
+          <w:szCs w:val="22"/>
+        </w:rPr>
         <w:t xml:space="preserve">e could see </w:t>
       </w:r>
       <w:r>
+        <w:rPr>
+          <w:sz w:val="22"/>
+          <w:szCs w:val="22"/>
+        </w:rPr>
         <w:t>t</w:t>
       </w:r>
       <w:r>
+        <w:rPr>
+          <w:sz w:val="22"/>
+          <w:szCs w:val="22"/>
+        </w:rPr>
         <w:t>he pattern</w:t>
       </w:r>
       <w:r>
+        <w:rPr>
+          <w:sz w:val="22"/>
+          <w:szCs w:val="22"/>
+        </w:rPr>
         <w:t>s</w:t>
       </w:r>
       <w:r>
+        <w:rPr>
+          <w:sz w:val="22"/>
+          <w:szCs w:val="22"/>
+        </w:rPr>
         <w:t xml:space="preserve"> such as the dominance of European nations in the top 10 happiest countries and the </w:t>
       </w:r>
       <w:r>
+        <w:rPr>
+          <w:sz w:val="22"/>
+          <w:szCs w:val="22"/>
+        </w:rPr>
         <w:t>influence of factors like trust and freedom on happiness, as seen in Finland’s case</w:t>
       </w:r>
       <w:r>
+        <w:rPr>
+          <w:sz w:val="22"/>
+          <w:szCs w:val="22"/>
+        </w:rPr>
         <w:t xml:space="preserve"> </w:t>
       </w:r>
       <w:r>
+        <w:rPr>
+          <w:sz w:val="22"/>
+          <w:szCs w:val="22"/>
+        </w:rPr>
         <w:t xml:space="preserve">were the key patterns. </w:t>
       </w:r>
       <w:r>
+        <w:rPr>
+          <w:sz w:val="22"/>
+          <w:szCs w:val="22"/>
+        </w:rPr>
         <w:t xml:space="preserve">However, the </w:t>
       </w:r>
       <w:r>
+        <w:rPr>
+          <w:sz w:val="22"/>
+          <w:szCs w:val="22"/>
+        </w:rPr>
         <w:t xml:space="preserve">well-being of population is also shaped by more than just economic and social indicators evidenced by the disparity between happiness </w:t>
       </w:r>
       <w:r>
+        <w:rPr>
+          <w:sz w:val="22"/>
+          <w:szCs w:val="22"/>
+        </w:rPr>
         <w:t xml:space="preserve">score </w:t>
       </w:r>
       <w:r>
+        <w:rPr>
+          <w:sz w:val="22"/>
+          <w:szCs w:val="22"/>
+        </w:rPr>
         <w:t xml:space="preserve">and composite metrics </w:t>
       </w:r>
       <w:r>
+        <w:rPr>
+          <w:sz w:val="22"/>
+          <w:szCs w:val="22"/>
+        </w:rPr>
         <w:t xml:space="preserve">like GDP per capita. </w:t>
       </w:r>
       <w:r>
+        <w:rPr>
+          <w:sz w:val="22"/>
+          <w:szCs w:val="22"/>
+        </w:rPr>
         <w:t xml:space="preserve">Compared to South Asia, </w:t>
       </w:r>
       <w:r>
+        <w:rPr>
+          <w:sz w:val="22"/>
+          <w:szCs w:val="22"/>
+        </w:rPr>
         <w:t>the Middle</w:t>
       </w:r>
       <w:r>
+        <w:rPr>
+          <w:sz w:val="22"/>
+          <w:szCs w:val="22"/>
+        </w:rPr>
         <w:t xml:space="preserve"> East has higher variability in happiness. </w:t>
       </w:r>
       <w:r>
+        <w:rPr>
+          <w:sz w:val="22"/>
+          <w:szCs w:val="22"/>
+        </w:rPr>
         <w:t xml:space="preserve">Afghanistan standing as an outlier suggests that </w:t>
       </w:r>
       <w:r>
+        <w:rPr>
+          <w:sz w:val="22"/>
+          <w:szCs w:val="22"/>
+        </w:rPr>
         <w:t>this nation needs to highly improve its overall condition</w:t>
       </w:r>
       <w:r>
+        <w:rPr>
+          <w:sz w:val="22"/>
+          <w:szCs w:val="22"/>
+        </w:rPr>
         <w:t xml:space="preserve">. </w:t>
       </w:r>
       <w:r>
+        <w:rPr>
+          <w:sz w:val="22"/>
+          <w:szCs w:val="22"/>
+        </w:rPr>
         <w:t xml:space="preserve">Impressively, the role of cultural or psychological factors </w:t>
       </w:r>
       <w:r>
+        <w:rPr>
+          <w:sz w:val="22"/>
+          <w:szCs w:val="22"/>
+        </w:rPr>
         <w:t xml:space="preserve">seemed to have shaped to the Nepal’s comparatively high happiness score. </w:t>
       </w:r>
-    </w:p>
-    <w:p/>
-    <w:p/>
-    <w:p/>
-    <w:p/>
-    <w:p/>
-    <w:p>
-      <w:pPr>
-        <w:tabs>
-          <w:tab w:val="left" w:pos="924"/>
-        </w:tabs>
-      </w:pPr>
     </w:p>
     <w:p>
       <w:pPr>
@@ -2909,16 +3692,15 @@
           <w:tab w:val="left" w:pos="924"/>
         </w:tabs>
         <w:rPr>
-          <w:sz w:val="32"/>
-          <w:szCs w:val="32"/>
-        </w:rPr>
-      </w:pPr>
-      <w:r>
-        <w:rPr>
-          <w:sz w:val="32"/>
-          <w:szCs w:val="32"/>
-        </w:rPr>
-        <w:lastRenderedPageBreak/>
+          <w:sz w:val="28"/>
+          <w:szCs w:val="28"/>
+        </w:rPr>
+      </w:pPr>
+      <w:r>
+        <w:rPr>
+          <w:sz w:val="28"/>
+          <w:szCs w:val="28"/>
+        </w:rPr>
         <w:t>References</w:t>
       </w:r>
     </w:p>
@@ -2945,14 +3727,51 @@
         <w:rPr>
           <w:i/>
           <w:iCs/>
-        </w:rPr>
-      </w:pPr>
+          <w:sz w:val="22"/>
+          <w:szCs w:val="22"/>
+        </w:rPr>
+      </w:pPr>
+      <w:proofErr w:type="spellStart"/>
+      <w:proofErr w:type="gramStart"/>
       <w:r>
         <w:rPr>
           <w:i/>
           <w:iCs/>
-        </w:rPr>
-        <w:t>peter.marten. (2024, March 20). For seventh year running, Finland is first in World Happiness Report – other Nordics in top 7. ThisisFINLAND. https://finland.fi/life-society/for-seventh-year-running-finland-is-first-in-world-happiness-report-other-nordics-in-top-7/</w:t>
+          <w:sz w:val="22"/>
+          <w:szCs w:val="22"/>
+        </w:rPr>
+        <w:t>peter.marten</w:t>
+      </w:r>
+      <w:proofErr w:type="spellEnd"/>
+      <w:proofErr w:type="gramEnd"/>
+      <w:r>
+        <w:rPr>
+          <w:i/>
+          <w:iCs/>
+          <w:sz w:val="22"/>
+          <w:szCs w:val="22"/>
+        </w:rPr>
+        <w:t xml:space="preserve">. (2024, March 20). For seventh year running, Finland is first in World Happiness Report – other Nordics in top 7. </w:t>
+      </w:r>
+      <w:proofErr w:type="spellStart"/>
+      <w:r>
+        <w:rPr>
+          <w:i/>
+          <w:iCs/>
+          <w:sz w:val="22"/>
+          <w:szCs w:val="22"/>
+        </w:rPr>
+        <w:t>ThisisFINLAND</w:t>
+      </w:r>
+      <w:proofErr w:type="spellEnd"/>
+      <w:r>
+        <w:rPr>
+          <w:i/>
+          <w:iCs/>
+          <w:sz w:val="22"/>
+          <w:szCs w:val="22"/>
+        </w:rPr>
+        <w:t>. https://finland.fi/life-society/for-seventh-year-running-finland-is-first-in-world-happiness-report-other-nordics-in-top-7/</w:t>
       </w:r>
     </w:p>
     <w:p>
@@ -2965,6 +3784,8 @@
         <w:rPr>
           <w:i/>
           <w:iCs/>
+          <w:sz w:val="22"/>
+          <w:szCs w:val="22"/>
         </w:rPr>
       </w:pPr>
     </w:p>
@@ -2976,28 +3797,61 @@
         </w:tabs>
         <w:ind w:left="0"/>
         <w:rPr>
+          <w:sz w:val="22"/>
+          <w:szCs w:val="22"/>
+        </w:rPr>
+      </w:pPr>
+      <w:r>
+        <w:rPr>
           <w:i/>
           <w:iCs/>
-        </w:rPr>
-      </w:pPr>
-    </w:p>
-    <w:p>
-      <w:pPr>
-        <w:pStyle w:val="ListParagraph"/>
-        <w:tabs>
-          <w:tab w:val="left" w:pos="924"/>
-        </w:tabs>
-        <w:ind w:left="0"/>
-      </w:pPr>
+          <w:sz w:val="22"/>
+          <w:szCs w:val="22"/>
+        </w:rPr>
+        <w:t xml:space="preserve">Afghanistan is the world’s unhappiest country; a look at the top ten countries with </w:t>
+      </w:r>
+      <w:proofErr w:type="gramStart"/>
       <w:r>
         <w:rPr>
           <w:i/>
           <w:iCs/>
-        </w:rPr>
-        <w:t>Afghanistan is the world’s unhappiest country; a look at the top ten countries with most unhappiest people</w:t>
-      </w:r>
-      <w:r>
-        <w:t>. (2022, September 12). Moneycontrol. https://www.moneycontrol.com/news/photos/world/afghanistan-is-the-worlds-unhappiest-country-a-look-at-the-top-ten-countries-with-most-unhappiest-people-9165731.html</w:t>
+          <w:sz w:val="22"/>
+          <w:szCs w:val="22"/>
+        </w:rPr>
+        <w:t>most unhappiest</w:t>
+      </w:r>
+      <w:proofErr w:type="gramEnd"/>
+      <w:r>
+        <w:rPr>
+          <w:i/>
+          <w:iCs/>
+          <w:sz w:val="22"/>
+          <w:szCs w:val="22"/>
+        </w:rPr>
+        <w:t xml:space="preserve"> people</w:t>
+      </w:r>
+      <w:r>
+        <w:rPr>
+          <w:sz w:val="22"/>
+          <w:szCs w:val="22"/>
+        </w:rPr>
+        <w:t xml:space="preserve">. (2022, September 12). </w:t>
+      </w:r>
+      <w:proofErr w:type="spellStart"/>
+      <w:r>
+        <w:rPr>
+          <w:sz w:val="22"/>
+          <w:szCs w:val="22"/>
+        </w:rPr>
+        <w:t>Moneycontrol</w:t>
+      </w:r>
+      <w:proofErr w:type="spellEnd"/>
+      <w:r>
+        <w:rPr>
+          <w:sz w:val="22"/>
+          <w:szCs w:val="22"/>
+        </w:rPr>
+        <w:t>. https://www.moneycontrol.com/news/photos/world/afghanistan-is-the-worlds-unhappiest-country-a-look-at-the-top-ten-countries-with-most-unhappiest-people-9165731.html</w:t>
       </w:r>
     </w:p>
     <w:p>
@@ -3015,14 +3869,14 @@
           <w:tab w:val="left" w:pos="924"/>
         </w:tabs>
         <w:rPr>
-          <w:sz w:val="32"/>
-          <w:szCs w:val="32"/>
-        </w:rPr>
-      </w:pPr>
-      <w:r>
-        <w:rPr>
-          <w:sz w:val="32"/>
-          <w:szCs w:val="32"/>
+          <w:sz w:val="28"/>
+          <w:szCs w:val="28"/>
+        </w:rPr>
+      </w:pPr>
+      <w:r>
+        <w:rPr>
+          <w:sz w:val="28"/>
+          <w:szCs w:val="28"/>
         </w:rPr>
         <w:t>Evidence of Similarity Score</w:t>
       </w:r>
@@ -3034,11 +3888,14 @@
         </w:tabs>
       </w:pPr>
       <w:r>
+        <w:rPr>
+          <w:noProof/>
+        </w:rPr>
         <w:drawing>
-          <wp:inline distT="0" distB="0" distL="0" distR="0" wp14:anchorId="6F7ABB82" wp14:editId="32DD30BF">
-            <wp:extent cx="5943600" cy="2516505"/>
+          <wp:inline distT="0" distB="0" distL="0" distR="0" wp14:anchorId="439B86E6" wp14:editId="1530FD6F">
+            <wp:extent cx="4675239" cy="3988931"/>
             <wp:effectExtent l="0" t="0" r="0" b="0"/>
-            <wp:docPr id="93859435" name="Picture 1" descr="A screenshot of a computer&#10;&#10;Description automatically generated"/>
+            <wp:docPr id="722357205" name="Picture 1"/>
             <wp:cNvGraphicFramePr>
               <a:graphicFrameLocks xmlns:a="http://schemas.openxmlformats.org/drawingml/2006/main" noChangeAspect="1"/>
             </wp:cNvGraphicFramePr>
@@ -3046,23 +3903,30 @@
               <a:graphicData uri="http://schemas.openxmlformats.org/drawingml/2006/picture">
                 <pic:pic xmlns:pic="http://schemas.openxmlformats.org/drawingml/2006/picture">
                   <pic:nvPicPr>
-                    <pic:cNvPr id="93859435" name="Picture 1" descr="A screenshot of a computer&#10;&#10;Description automatically generated"/>
+                    <pic:cNvPr id="722357205" name=""/>
                     <pic:cNvPicPr/>
                   </pic:nvPicPr>
-                  <pic:blipFill>
+                  <pic:blipFill rotWithShape="1">
                     <a:blip r:embed="rId24"/>
-                    <a:stretch>
-                      <a:fillRect/>
-                    </a:stretch>
+                    <a:srcRect b="22765"/>
+                    <a:stretch/>
                   </pic:blipFill>
-                  <pic:spPr>
+                  <pic:spPr bwMode="auto">
                     <a:xfrm>
                       <a:off x="0" y="0"/>
-                      <a:ext cx="5943600" cy="2516505"/>
+                      <a:ext cx="4690780" cy="4002191"/>
                     </a:xfrm>
                     <a:prstGeom prst="rect">
                       <a:avLst/>
                     </a:prstGeom>
+                    <a:ln>
+                      <a:noFill/>
+                    </a:ln>
+                    <a:extLst>
+                      <a:ext uri="{53640926-AAD7-44D8-BBD7-CCE9431645EC}">
+                        <a14:shadowObscured xmlns:a14="http://schemas.microsoft.com/office/drawing/2010/main"/>
+                      </a:ext>
+                    </a:extLst>
                   </pic:spPr>
                 </pic:pic>
               </a:graphicData>

</xml_diff>